<commit_message>
Outputs added to the report
</commit_message>
<xml_diff>
--- a/LM SYSTEM Report.docx
+++ b/LM SYSTEM Report.docx
@@ -422,16 +422,16 @@
         </w:numPr>
         <w:jc w:val="both"/>
         <w:rPr>
-          <w:rFonts w:ascii="Arial Black" w:hAnsi="Arial Black"/>
-          <w:sz w:val="28"/>
-          <w:szCs w:val="28"/>
-        </w:rPr>
-      </w:pPr>
-      <w:r>
-        <w:rPr>
-          <w:rFonts w:ascii="Arial Black" w:hAnsi="Arial Black"/>
-          <w:sz w:val="28"/>
-          <w:szCs w:val="28"/>
+          <w:rFonts w:ascii="Arial Rounded MT Bold" w:hAnsi="Arial Rounded MT Bold" w:cs="Times New Roman"/>
+          <w:sz w:val="20"/>
+          <w:szCs w:val="20"/>
+        </w:rPr>
+      </w:pPr>
+      <w:r>
+        <w:rPr>
+          <w:rFonts w:ascii="Arial Rounded MT Bold" w:hAnsi="Arial Rounded MT Bold" w:cs="Times New Roman"/>
+          <w:sz w:val="20"/>
+          <w:szCs w:val="20"/>
         </w:rPr>
         <w:t>Include and define</w:t>
       </w:r>
@@ -445,16 +445,16 @@
         </w:numPr>
         <w:jc w:val="both"/>
         <w:rPr>
-          <w:rFonts w:ascii="Arial Black" w:hAnsi="Arial Black"/>
-          <w:sz w:val="28"/>
-          <w:szCs w:val="28"/>
-        </w:rPr>
-      </w:pPr>
-      <w:r>
-        <w:rPr>
-          <w:rFonts w:ascii="Arial Black" w:hAnsi="Arial Black"/>
-          <w:sz w:val="28"/>
-          <w:szCs w:val="28"/>
+          <w:rFonts w:ascii="Arial Rounded MT Bold" w:hAnsi="Arial Rounded MT Bold" w:cs="Times New Roman"/>
+          <w:sz w:val="20"/>
+          <w:szCs w:val="20"/>
+        </w:rPr>
+      </w:pPr>
+      <w:r>
+        <w:rPr>
+          <w:rFonts w:ascii="Arial Rounded MT Bold" w:hAnsi="Arial Rounded MT Bold" w:cs="Times New Roman"/>
+          <w:sz w:val="20"/>
+          <w:szCs w:val="20"/>
         </w:rPr>
         <w:t>Global arrays and function declaration</w:t>
       </w:r>
@@ -468,16 +468,16 @@
         </w:numPr>
         <w:jc w:val="both"/>
         <w:rPr>
-          <w:rFonts w:ascii="Arial Black" w:hAnsi="Arial Black"/>
-          <w:sz w:val="28"/>
-          <w:szCs w:val="28"/>
-        </w:rPr>
-      </w:pPr>
-      <w:r>
-        <w:rPr>
-          <w:rFonts w:ascii="Arial Black" w:hAnsi="Arial Black"/>
-          <w:sz w:val="28"/>
-          <w:szCs w:val="28"/>
+          <w:rFonts w:ascii="Arial Rounded MT Bold" w:hAnsi="Arial Rounded MT Bold" w:cs="Times New Roman"/>
+          <w:sz w:val="20"/>
+          <w:szCs w:val="20"/>
+        </w:rPr>
+      </w:pPr>
+      <w:r>
+        <w:rPr>
+          <w:rFonts w:ascii="Arial Rounded MT Bold" w:hAnsi="Arial Rounded MT Bold" w:cs="Times New Roman"/>
+          <w:sz w:val="20"/>
+          <w:szCs w:val="20"/>
         </w:rPr>
         <w:t>Main function</w:t>
       </w:r>
@@ -491,16 +491,16 @@
         </w:numPr>
         <w:jc w:val="both"/>
         <w:rPr>
-          <w:rFonts w:ascii="Arial Black" w:hAnsi="Arial Black"/>
-          <w:sz w:val="28"/>
-          <w:szCs w:val="28"/>
-        </w:rPr>
-      </w:pPr>
-      <w:r>
-        <w:rPr>
-          <w:rFonts w:ascii="Arial Black" w:hAnsi="Arial Black"/>
-          <w:sz w:val="28"/>
-          <w:szCs w:val="28"/>
+          <w:rFonts w:ascii="Arial Rounded MT Bold" w:hAnsi="Arial Rounded MT Bold" w:cs="Times New Roman"/>
+          <w:sz w:val="20"/>
+          <w:szCs w:val="20"/>
+        </w:rPr>
+      </w:pPr>
+      <w:r>
+        <w:rPr>
+          <w:rFonts w:ascii="Arial Rounded MT Bold" w:hAnsi="Arial Rounded MT Bold" w:cs="Times New Roman"/>
+          <w:sz w:val="20"/>
+          <w:szCs w:val="20"/>
         </w:rPr>
         <w:t>Display menu function</w:t>
       </w:r>
@@ -514,16 +514,16 @@
         </w:numPr>
         <w:jc w:val="both"/>
         <w:rPr>
-          <w:rFonts w:ascii="Arial Black" w:hAnsi="Arial Black"/>
-          <w:sz w:val="28"/>
-          <w:szCs w:val="28"/>
-        </w:rPr>
-      </w:pPr>
-      <w:r>
-        <w:rPr>
-          <w:rFonts w:ascii="Arial Black" w:hAnsi="Arial Black"/>
-          <w:sz w:val="28"/>
-          <w:szCs w:val="28"/>
+          <w:rFonts w:ascii="Arial Rounded MT Bold" w:hAnsi="Arial Rounded MT Bold" w:cs="Times New Roman"/>
+          <w:sz w:val="20"/>
+          <w:szCs w:val="20"/>
+        </w:rPr>
+      </w:pPr>
+      <w:r>
+        <w:rPr>
+          <w:rFonts w:ascii="Arial Rounded MT Bold" w:hAnsi="Arial Rounded MT Bold" w:cs="Times New Roman"/>
+          <w:sz w:val="20"/>
+          <w:szCs w:val="20"/>
         </w:rPr>
         <w:t>Add city function</w:t>
       </w:r>
@@ -537,16 +537,16 @@
         </w:numPr>
         <w:jc w:val="both"/>
         <w:rPr>
-          <w:rFonts w:ascii="Arial Black" w:hAnsi="Arial Black"/>
-          <w:sz w:val="28"/>
-          <w:szCs w:val="28"/>
-        </w:rPr>
-      </w:pPr>
-      <w:r>
-        <w:rPr>
-          <w:rFonts w:ascii="Arial Black" w:hAnsi="Arial Black"/>
-          <w:sz w:val="28"/>
-          <w:szCs w:val="28"/>
+          <w:rFonts w:ascii="Arial Rounded MT Bold" w:hAnsi="Arial Rounded MT Bold" w:cs="Times New Roman"/>
+          <w:sz w:val="20"/>
+          <w:szCs w:val="20"/>
+        </w:rPr>
+      </w:pPr>
+      <w:r>
+        <w:rPr>
+          <w:rFonts w:ascii="Arial Rounded MT Bold" w:hAnsi="Arial Rounded MT Bold" w:cs="Times New Roman"/>
+          <w:sz w:val="20"/>
+          <w:szCs w:val="20"/>
         </w:rPr>
         <w:t>Manage city function</w:t>
       </w:r>
@@ -560,16 +560,16 @@
         </w:numPr>
         <w:jc w:val="both"/>
         <w:rPr>
-          <w:rFonts w:ascii="Arial Black" w:hAnsi="Arial Black"/>
-          <w:sz w:val="28"/>
-          <w:szCs w:val="28"/>
-        </w:rPr>
-      </w:pPr>
-      <w:r>
-        <w:rPr>
-          <w:rFonts w:ascii="Arial Black" w:hAnsi="Arial Black"/>
-          <w:sz w:val="28"/>
-          <w:szCs w:val="28"/>
+          <w:rFonts w:ascii="Arial Rounded MT Bold" w:hAnsi="Arial Rounded MT Bold" w:cs="Times New Roman"/>
+          <w:sz w:val="20"/>
+          <w:szCs w:val="20"/>
+        </w:rPr>
+      </w:pPr>
+      <w:r>
+        <w:rPr>
+          <w:rFonts w:ascii="Arial Rounded MT Bold" w:hAnsi="Arial Rounded MT Bold" w:cs="Times New Roman"/>
+          <w:sz w:val="20"/>
+          <w:szCs w:val="20"/>
         </w:rPr>
         <w:t>Manage distance function</w:t>
       </w:r>
@@ -583,16 +583,16 @@
         </w:numPr>
         <w:jc w:val="both"/>
         <w:rPr>
-          <w:rFonts w:ascii="Arial Black" w:hAnsi="Arial Black"/>
-          <w:sz w:val="28"/>
-          <w:szCs w:val="28"/>
-        </w:rPr>
-      </w:pPr>
-      <w:r>
-        <w:rPr>
-          <w:rFonts w:ascii="Arial Black" w:hAnsi="Arial Black"/>
-          <w:sz w:val="28"/>
-          <w:szCs w:val="28"/>
+          <w:rFonts w:ascii="Arial Rounded MT Bold" w:hAnsi="Arial Rounded MT Bold" w:cs="Times New Roman"/>
+          <w:sz w:val="20"/>
+          <w:szCs w:val="20"/>
+        </w:rPr>
+      </w:pPr>
+      <w:r>
+        <w:rPr>
+          <w:rFonts w:ascii="Arial Rounded MT Bold" w:hAnsi="Arial Rounded MT Bold" w:cs="Times New Roman"/>
+          <w:sz w:val="20"/>
+          <w:szCs w:val="20"/>
         </w:rPr>
         <w:t>Display distance table function</w:t>
       </w:r>
@@ -606,16 +606,16 @@
         </w:numPr>
         <w:jc w:val="both"/>
         <w:rPr>
-          <w:rFonts w:ascii="Arial Black" w:hAnsi="Arial Black"/>
-          <w:sz w:val="28"/>
-          <w:szCs w:val="28"/>
-        </w:rPr>
-      </w:pPr>
-      <w:r>
-        <w:rPr>
-          <w:rFonts w:ascii="Arial Black" w:hAnsi="Arial Black"/>
-          <w:sz w:val="28"/>
-          <w:szCs w:val="28"/>
+          <w:rFonts w:ascii="Arial Rounded MT Bold" w:hAnsi="Arial Rounded MT Bold" w:cs="Times New Roman"/>
+          <w:sz w:val="20"/>
+          <w:szCs w:val="20"/>
+        </w:rPr>
+      </w:pPr>
+      <w:r>
+        <w:rPr>
+          <w:rFonts w:ascii="Arial Rounded MT Bold" w:hAnsi="Arial Rounded MT Bold" w:cs="Times New Roman"/>
+          <w:sz w:val="20"/>
+          <w:szCs w:val="20"/>
         </w:rPr>
         <w:t>Find shortest path function</w:t>
       </w:r>
@@ -629,16 +629,16 @@
         </w:numPr>
         <w:jc w:val="both"/>
         <w:rPr>
-          <w:rFonts w:ascii="Arial Black" w:hAnsi="Arial Black"/>
-          <w:sz w:val="28"/>
-          <w:szCs w:val="28"/>
-        </w:rPr>
-      </w:pPr>
-      <w:r>
-        <w:rPr>
-          <w:rFonts w:ascii="Arial Black" w:hAnsi="Arial Black"/>
-          <w:sz w:val="28"/>
-          <w:szCs w:val="28"/>
+          <w:rFonts w:ascii="Arial Rounded MT Bold" w:hAnsi="Arial Rounded MT Bold" w:cs="Times New Roman"/>
+          <w:sz w:val="20"/>
+          <w:szCs w:val="20"/>
+        </w:rPr>
+      </w:pPr>
+      <w:r>
+        <w:rPr>
+          <w:rFonts w:ascii="Arial Rounded MT Bold" w:hAnsi="Arial Rounded MT Bold" w:cs="Times New Roman"/>
+          <w:sz w:val="20"/>
+          <w:szCs w:val="20"/>
         </w:rPr>
         <w:t>Display delivery estimate function</w:t>
       </w:r>
@@ -652,16 +652,16 @@
         </w:numPr>
         <w:jc w:val="both"/>
         <w:rPr>
-          <w:rFonts w:ascii="Arial Black" w:hAnsi="Arial Black"/>
-          <w:sz w:val="28"/>
-          <w:szCs w:val="28"/>
-        </w:rPr>
-      </w:pPr>
-      <w:r>
-        <w:rPr>
-          <w:rFonts w:ascii="Arial Black" w:hAnsi="Arial Black"/>
-          <w:sz w:val="28"/>
-          <w:szCs w:val="28"/>
+          <w:rFonts w:ascii="Arial Rounded MT Bold" w:hAnsi="Arial Rounded MT Bold" w:cs="Times New Roman"/>
+          <w:sz w:val="20"/>
+          <w:szCs w:val="20"/>
+        </w:rPr>
+      </w:pPr>
+      <w:r>
+        <w:rPr>
+          <w:rFonts w:ascii="Arial Rounded MT Bold" w:hAnsi="Arial Rounded MT Bold" w:cs="Times New Roman"/>
+          <w:sz w:val="20"/>
+          <w:szCs w:val="20"/>
         </w:rPr>
         <w:t>Handle delivery function</w:t>
       </w:r>
@@ -675,16 +675,16 @@
         </w:numPr>
         <w:jc w:val="both"/>
         <w:rPr>
-          <w:rFonts w:ascii="Arial Black" w:hAnsi="Arial Black"/>
-          <w:sz w:val="28"/>
-          <w:szCs w:val="28"/>
-        </w:rPr>
-      </w:pPr>
-      <w:r>
-        <w:rPr>
-          <w:rFonts w:ascii="Arial Black" w:hAnsi="Arial Black"/>
-          <w:sz w:val="28"/>
-          <w:szCs w:val="28"/>
+          <w:rFonts w:ascii="Arial Rounded MT Bold" w:hAnsi="Arial Rounded MT Bold" w:cs="Times New Roman"/>
+          <w:sz w:val="20"/>
+          <w:szCs w:val="20"/>
+        </w:rPr>
+      </w:pPr>
+      <w:r>
+        <w:rPr>
+          <w:rFonts w:ascii="Arial Rounded MT Bold" w:hAnsi="Arial Rounded MT Bold" w:cs="Times New Roman"/>
+          <w:sz w:val="20"/>
+          <w:szCs w:val="20"/>
         </w:rPr>
         <w:t>Show report function</w:t>
       </w:r>
@@ -698,18 +698,66 @@
         </w:numPr>
         <w:jc w:val="both"/>
         <w:rPr>
+          <w:rFonts w:ascii="Arial Rounded MT Bold" w:hAnsi="Arial Rounded MT Bold" w:cs="Times New Roman"/>
+          <w:sz w:val="20"/>
+          <w:szCs w:val="20"/>
+        </w:rPr>
+      </w:pPr>
+      <w:r>
+        <w:rPr>
+          <w:rFonts w:ascii="Arial Rounded MT Bold" w:hAnsi="Arial Rounded MT Bold" w:cs="Times New Roman"/>
+          <w:sz w:val="20"/>
+          <w:szCs w:val="20"/>
+        </w:rPr>
+        <w:t xml:space="preserve">Save to file and </w:t>
+      </w:r>
+      <w:proofErr w:type="gramStart"/>
+      <w:r>
+        <w:rPr>
+          <w:rFonts w:ascii="Arial Rounded MT Bold" w:hAnsi="Arial Rounded MT Bold" w:cs="Times New Roman"/>
+          <w:sz w:val="20"/>
+          <w:szCs w:val="20"/>
+        </w:rPr>
+        <w:t>Load</w:t>
+      </w:r>
+      <w:proofErr w:type="gramEnd"/>
+      <w:r>
+        <w:rPr>
+          <w:rFonts w:ascii="Arial Rounded MT Bold" w:hAnsi="Arial Rounded MT Bold" w:cs="Times New Roman"/>
+          <w:sz w:val="20"/>
+          <w:szCs w:val="20"/>
+        </w:rPr>
+        <w:t xml:space="preserve"> from file functions</w:t>
+      </w:r>
+    </w:p>
+    <w:p>
+      <w:pPr>
+        <w:jc w:val="both"/>
+        <w:rPr>
           <w:rFonts w:ascii="Arial Black" w:hAnsi="Arial Black"/>
           <w:sz w:val="28"/>
           <w:szCs w:val="28"/>
         </w:rPr>
       </w:pPr>
-      <w:r>
+    </w:p>
+    <w:p>
+      <w:pPr>
+        <w:jc w:val="both"/>
         <w:rPr>
           <w:rFonts w:ascii="Arial Black" w:hAnsi="Arial Black"/>
           <w:sz w:val="28"/>
           <w:szCs w:val="28"/>
-        </w:rPr>
-        <w:t xml:space="preserve">Save to file and </w:t>
+          <w:u w:val="single"/>
+        </w:rPr>
+      </w:pPr>
+      <w:r>
+        <w:rPr>
+          <w:rFonts w:ascii="Arial Black" w:hAnsi="Arial Black"/>
+          <w:sz w:val="28"/>
+          <w:szCs w:val="28"/>
+          <w:u w:val="single"/>
+        </w:rPr>
+        <w:t>e</w:t>
       </w:r>
       <w:proofErr w:type="gramStart"/>
       <w:r>
@@ -717,8 +765,9 @@
           <w:rFonts w:ascii="Arial Black" w:hAnsi="Arial Black"/>
           <w:sz w:val="28"/>
           <w:szCs w:val="28"/>
-        </w:rPr>
-        <w:t>Load</w:t>
+          <w:u w:val="single"/>
+        </w:rPr>
+        <w:t>).Code</w:t>
       </w:r>
       <w:proofErr w:type="gramEnd"/>
       <w:r>
@@ -726,21 +775,10 @@
           <w:rFonts w:ascii="Arial Black" w:hAnsi="Arial Black"/>
           <w:sz w:val="28"/>
           <w:szCs w:val="28"/>
-        </w:rPr>
-        <w:t xml:space="preserve"> from file functions</w:t>
-      </w:r>
-    </w:p>
-    <w:p>
-      <w:pPr>
-        <w:pStyle w:val="ListParagraph"/>
-        <w:ind w:left="1440"/>
-        <w:jc w:val="both"/>
-        <w:rPr>
-          <w:rFonts w:ascii="Arial Black" w:hAnsi="Arial Black"/>
-          <w:sz w:val="28"/>
-          <w:szCs w:val="28"/>
-        </w:rPr>
-      </w:pPr>
+          <w:u w:val="single"/>
+        </w:rPr>
+        <w:t xml:space="preserve"> outputs </w:t>
+      </w:r>
     </w:p>
     <w:p>
       <w:pPr>
@@ -2392,6 +2430,1031 @@
           <w:rFonts w:ascii="Times New Roman" w:hAnsi="Times New Roman" w:cs="Times New Roman"/>
         </w:rPr>
         <w:t>) function reads data back from these files when the program starts. It restores the city list, distance table, and delivery records into memory, allowing the user to continue from where they left off. If files are missing, it safely returns without crashing. Together, these functions provide simple and effective data persistence for the delivery management system.</w:t>
+      </w:r>
+    </w:p>
+    <w:p>
+      <w:pPr>
+        <w:rPr>
+          <w:rFonts w:ascii="Times New Roman" w:hAnsi="Times New Roman" w:cs="Times New Roman"/>
+        </w:rPr>
+      </w:pPr>
+    </w:p>
+    <w:p>
+      <w:pPr>
+        <w:rPr>
+          <w:rFonts w:ascii="Times New Roman" w:hAnsi="Times New Roman" w:cs="Times New Roman"/>
+        </w:rPr>
+      </w:pPr>
+    </w:p>
+    <w:p>
+      <w:pPr>
+        <w:rPr>
+          <w:rFonts w:ascii="Times New Roman" w:hAnsi="Times New Roman" w:cs="Times New Roman"/>
+        </w:rPr>
+      </w:pPr>
+    </w:p>
+    <w:p>
+      <w:pPr>
+        <w:rPr>
+          <w:rFonts w:ascii="Arial Black" w:hAnsi="Arial Black" w:cs="Times New Roman"/>
+          <w:sz w:val="36"/>
+          <w:szCs w:val="36"/>
+          <w:u w:val="single"/>
+        </w:rPr>
+      </w:pPr>
+    </w:p>
+    <w:p>
+      <w:pPr>
+        <w:rPr>
+          <w:rFonts w:ascii="Arial Black" w:hAnsi="Arial Black" w:cs="Times New Roman"/>
+          <w:sz w:val="36"/>
+          <w:szCs w:val="36"/>
+          <w:u w:val="single"/>
+        </w:rPr>
+      </w:pPr>
+    </w:p>
+    <w:p>
+      <w:pPr>
+        <w:rPr>
+          <w:rFonts w:ascii="Arial Black" w:hAnsi="Arial Black" w:cs="Times New Roman"/>
+          <w:sz w:val="36"/>
+          <w:szCs w:val="36"/>
+          <w:u w:val="single"/>
+        </w:rPr>
+      </w:pPr>
+    </w:p>
+    <w:p>
+      <w:pPr>
+        <w:rPr>
+          <w:rFonts w:ascii="Arial Black" w:hAnsi="Arial Black" w:cs="Times New Roman"/>
+          <w:sz w:val="36"/>
+          <w:szCs w:val="36"/>
+          <w:u w:val="single"/>
+        </w:rPr>
+      </w:pPr>
+    </w:p>
+    <w:p>
+      <w:pPr>
+        <w:rPr>
+          <w:rFonts w:ascii="Arial Black" w:hAnsi="Arial Black" w:cs="Times New Roman"/>
+          <w:sz w:val="36"/>
+          <w:szCs w:val="36"/>
+          <w:u w:val="single"/>
+        </w:rPr>
+      </w:pPr>
+    </w:p>
+    <w:p>
+      <w:pPr>
+        <w:rPr>
+          <w:rFonts w:ascii="Arial Black" w:hAnsi="Arial Black" w:cs="Times New Roman"/>
+          <w:sz w:val="36"/>
+          <w:szCs w:val="36"/>
+          <w:u w:val="single"/>
+        </w:rPr>
+      </w:pPr>
+    </w:p>
+    <w:p>
+      <w:pPr>
+        <w:rPr>
+          <w:rFonts w:ascii="Arial Black" w:hAnsi="Arial Black" w:cs="Times New Roman"/>
+          <w:sz w:val="36"/>
+          <w:szCs w:val="36"/>
+          <w:u w:val="single"/>
+        </w:rPr>
+      </w:pPr>
+      <w:r>
+        <w:rPr>
+          <w:rFonts w:ascii="Arial Black" w:hAnsi="Arial Black" w:cs="Times New Roman"/>
+          <w:sz w:val="36"/>
+          <w:szCs w:val="36"/>
+          <w:u w:val="single"/>
+        </w:rPr>
+        <w:lastRenderedPageBreak/>
+        <w:t>CODE OUTPUTS</w:t>
+      </w:r>
+    </w:p>
+    <w:p>
+      <w:pPr>
+        <w:rPr>
+          <w:rFonts w:ascii="Arial Black" w:hAnsi="Arial Black" w:cs="Times New Roman"/>
+          <w:u w:val="single"/>
+        </w:rPr>
+      </w:pPr>
+      <w:r>
+        <w:rPr>
+          <w:rFonts w:ascii="Arial Black" w:hAnsi="Arial Black" w:cs="Times New Roman"/>
+          <w:u w:val="single"/>
+        </w:rPr>
+        <w:t>1.Main menu</w:t>
+      </w:r>
+    </w:p>
+    <w:p>
+      <w:pPr>
+        <w:rPr>
+          <w:rFonts w:ascii="Arial Black" w:hAnsi="Arial Black" w:cs="Times New Roman"/>
+          <w:u w:val="single"/>
+        </w:rPr>
+      </w:pPr>
+      <w:r>
+        <w:rPr>
+          <w:rFonts w:ascii="Arial Black" w:hAnsi="Arial Black" w:cs="Times New Roman"/>
+          <w:noProof/>
+          <w:u w:val="single"/>
+        </w:rPr>
+        <w:drawing>
+          <wp:inline distT="0" distB="0" distL="0" distR="0" wp14:anchorId="45166651" wp14:editId="370A7052">
+            <wp:extent cx="2964784" cy="2331720"/>
+            <wp:effectExtent l="0" t="0" r="7620" b="0"/>
+            <wp:docPr id="683391310" name="Picture 1"/>
+            <wp:cNvGraphicFramePr>
+              <a:graphicFrameLocks xmlns:a="http://schemas.openxmlformats.org/drawingml/2006/main" noChangeAspect="1"/>
+            </wp:cNvGraphicFramePr>
+            <a:graphic xmlns:a="http://schemas.openxmlformats.org/drawingml/2006/main">
+              <a:graphicData uri="http://schemas.openxmlformats.org/drawingml/2006/picture">
+                <pic:pic xmlns:pic="http://schemas.openxmlformats.org/drawingml/2006/picture">
+                  <pic:nvPicPr>
+                    <pic:cNvPr id="0" name="Picture 1"/>
+                    <pic:cNvPicPr>
+                      <a:picLocks noChangeAspect="1" noChangeArrowheads="1"/>
+                    </pic:cNvPicPr>
+                  </pic:nvPicPr>
+                  <pic:blipFill>
+                    <a:blip r:embed="rId10">
+                      <a:extLst>
+                        <a:ext uri="{28A0092B-C50C-407E-A947-70E740481C1C}">
+                          <a14:useLocalDpi xmlns:a14="http://schemas.microsoft.com/office/drawing/2010/main" val="0"/>
+                        </a:ext>
+                      </a:extLst>
+                    </a:blip>
+                    <a:srcRect/>
+                    <a:stretch>
+                      <a:fillRect/>
+                    </a:stretch>
+                  </pic:blipFill>
+                  <pic:spPr bwMode="auto">
+                    <a:xfrm>
+                      <a:off x="0" y="0"/>
+                      <a:ext cx="2971836" cy="2337267"/>
+                    </a:xfrm>
+                    <a:prstGeom prst="rect">
+                      <a:avLst/>
+                    </a:prstGeom>
+                    <a:noFill/>
+                    <a:ln>
+                      <a:noFill/>
+                    </a:ln>
+                  </pic:spPr>
+                </pic:pic>
+              </a:graphicData>
+            </a:graphic>
+          </wp:inline>
+        </w:drawing>
+      </w:r>
+    </w:p>
+    <w:p>
+      <w:pPr>
+        <w:rPr>
+          <w:rFonts w:ascii="Arial Black" w:hAnsi="Arial Black" w:cs="Times New Roman"/>
+          <w:u w:val="single"/>
+        </w:rPr>
+      </w:pPr>
+      <w:r>
+        <w:rPr>
+          <w:rFonts w:ascii="Arial Black" w:hAnsi="Arial Black" w:cs="Times New Roman"/>
+          <w:u w:val="single"/>
+        </w:rPr>
+        <w:t>2.City management</w:t>
+      </w:r>
+    </w:p>
+    <w:p>
+      <w:pPr>
+        <w:rPr>
+          <w:rFonts w:asciiTheme="majorBidi" w:hAnsiTheme="majorBidi" w:cstheme="majorBidi"/>
+          <w:u w:val="single"/>
+        </w:rPr>
+      </w:pPr>
+      <w:r>
+        <w:rPr>
+          <w:rFonts w:asciiTheme="majorBidi" w:hAnsiTheme="majorBidi" w:cstheme="majorBidi"/>
+          <w:u w:val="single"/>
+        </w:rPr>
+        <w:t xml:space="preserve">Add city </w:t>
+      </w:r>
+    </w:p>
+    <w:p>
+      <w:pPr>
+        <w:rPr>
+          <w:rFonts w:ascii="Arial Black" w:hAnsi="Arial Black" w:cs="Times New Roman"/>
+          <w:u w:val="single"/>
+        </w:rPr>
+      </w:pPr>
+      <w:r>
+        <w:rPr>
+          <w:rFonts w:ascii="Arial Black" w:hAnsi="Arial Black" w:cs="Times New Roman"/>
+          <w:noProof/>
+          <w:u w:val="single"/>
+        </w:rPr>
+        <w:drawing>
+          <wp:inline distT="0" distB="0" distL="0" distR="0" wp14:anchorId="20B1CD6E" wp14:editId="728408AD">
+            <wp:extent cx="2639922" cy="1325880"/>
+            <wp:effectExtent l="0" t="0" r="8255" b="7620"/>
+            <wp:docPr id="1454465434" name="Picture 3"/>
+            <wp:cNvGraphicFramePr>
+              <a:graphicFrameLocks xmlns:a="http://schemas.openxmlformats.org/drawingml/2006/main" noChangeAspect="1"/>
+            </wp:cNvGraphicFramePr>
+            <a:graphic xmlns:a="http://schemas.openxmlformats.org/drawingml/2006/main">
+              <a:graphicData uri="http://schemas.openxmlformats.org/drawingml/2006/picture">
+                <pic:pic xmlns:pic="http://schemas.openxmlformats.org/drawingml/2006/picture">
+                  <pic:nvPicPr>
+                    <pic:cNvPr id="0" name="Picture 3"/>
+                    <pic:cNvPicPr>
+                      <a:picLocks noChangeAspect="1" noChangeArrowheads="1"/>
+                    </pic:cNvPicPr>
+                  </pic:nvPicPr>
+                  <pic:blipFill>
+                    <a:blip r:embed="rId11">
+                      <a:extLst>
+                        <a:ext uri="{28A0092B-C50C-407E-A947-70E740481C1C}">
+                          <a14:useLocalDpi xmlns:a14="http://schemas.microsoft.com/office/drawing/2010/main" val="0"/>
+                        </a:ext>
+                      </a:extLst>
+                    </a:blip>
+                    <a:srcRect/>
+                    <a:stretch>
+                      <a:fillRect/>
+                    </a:stretch>
+                  </pic:blipFill>
+                  <pic:spPr bwMode="auto">
+                    <a:xfrm>
+                      <a:off x="0" y="0"/>
+                      <a:ext cx="2639922" cy="1325880"/>
+                    </a:xfrm>
+                    <a:prstGeom prst="rect">
+                      <a:avLst/>
+                    </a:prstGeom>
+                    <a:noFill/>
+                    <a:ln>
+                      <a:noFill/>
+                    </a:ln>
+                  </pic:spPr>
+                </pic:pic>
+              </a:graphicData>
+            </a:graphic>
+          </wp:inline>
+        </w:drawing>
+      </w:r>
+    </w:p>
+    <w:p>
+      <w:pPr>
+        <w:rPr>
+          <w:rFonts w:asciiTheme="majorBidi" w:hAnsiTheme="majorBidi" w:cstheme="majorBidi"/>
+          <w:u w:val="single"/>
+        </w:rPr>
+      </w:pPr>
+      <w:r>
+        <w:rPr>
+          <w:rFonts w:asciiTheme="majorBidi" w:hAnsiTheme="majorBidi" w:cstheme="majorBidi"/>
+          <w:u w:val="single"/>
+        </w:rPr>
+        <w:t>Rename city</w:t>
+      </w:r>
+    </w:p>
+    <w:p>
+      <w:pPr>
+        <w:rPr>
+          <w:rFonts w:ascii="Arial Black" w:hAnsi="Arial Black" w:cs="Times New Roman"/>
+          <w:u w:val="single"/>
+        </w:rPr>
+      </w:pPr>
+      <w:r>
+        <w:rPr>
+          <w:rFonts w:ascii="Arial Black" w:hAnsi="Arial Black" w:cs="Times New Roman"/>
+          <w:noProof/>
+          <w:u w:val="single"/>
+        </w:rPr>
+        <w:drawing>
+          <wp:inline distT="0" distB="0" distL="0" distR="0" wp14:anchorId="3AA487B0" wp14:editId="50DD60B2">
+            <wp:extent cx="2651760" cy="1726146"/>
+            <wp:effectExtent l="0" t="0" r="0" b="7620"/>
+            <wp:docPr id="1072153850" name="Picture 5"/>
+            <wp:cNvGraphicFramePr>
+              <a:graphicFrameLocks xmlns:a="http://schemas.openxmlformats.org/drawingml/2006/main" noChangeAspect="1"/>
+            </wp:cNvGraphicFramePr>
+            <a:graphic xmlns:a="http://schemas.openxmlformats.org/drawingml/2006/main">
+              <a:graphicData uri="http://schemas.openxmlformats.org/drawingml/2006/picture">
+                <pic:pic xmlns:pic="http://schemas.openxmlformats.org/drawingml/2006/picture">
+                  <pic:nvPicPr>
+                    <pic:cNvPr id="0" name="Picture 5"/>
+                    <pic:cNvPicPr>
+                      <a:picLocks noChangeAspect="1" noChangeArrowheads="1"/>
+                    </pic:cNvPicPr>
+                  </pic:nvPicPr>
+                  <pic:blipFill>
+                    <a:blip r:embed="rId12">
+                      <a:extLst>
+                        <a:ext uri="{28A0092B-C50C-407E-A947-70E740481C1C}">
+                          <a14:useLocalDpi xmlns:a14="http://schemas.microsoft.com/office/drawing/2010/main" val="0"/>
+                        </a:ext>
+                      </a:extLst>
+                    </a:blip>
+                    <a:srcRect/>
+                    <a:stretch>
+                      <a:fillRect/>
+                    </a:stretch>
+                  </pic:blipFill>
+                  <pic:spPr bwMode="auto">
+                    <a:xfrm>
+                      <a:off x="0" y="0"/>
+                      <a:ext cx="2666376" cy="1735660"/>
+                    </a:xfrm>
+                    <a:prstGeom prst="rect">
+                      <a:avLst/>
+                    </a:prstGeom>
+                    <a:noFill/>
+                    <a:ln>
+                      <a:noFill/>
+                    </a:ln>
+                  </pic:spPr>
+                </pic:pic>
+              </a:graphicData>
+            </a:graphic>
+          </wp:inline>
+        </w:drawing>
+      </w:r>
+    </w:p>
+    <w:p>
+      <w:pPr>
+        <w:rPr>
+          <w:rFonts w:ascii="Arial Black" w:hAnsi="Arial Black" w:cs="Times New Roman"/>
+          <w:u w:val="single"/>
+        </w:rPr>
+      </w:pPr>
+    </w:p>
+    <w:p>
+      <w:pPr>
+        <w:rPr>
+          <w:rFonts w:asciiTheme="majorBidi" w:hAnsiTheme="majorBidi" w:cstheme="majorBidi"/>
+          <w:u w:val="single"/>
+        </w:rPr>
+      </w:pPr>
+      <w:r>
+        <w:rPr>
+          <w:rFonts w:asciiTheme="majorBidi" w:hAnsiTheme="majorBidi" w:cstheme="majorBidi"/>
+          <w:u w:val="single"/>
+        </w:rPr>
+        <w:lastRenderedPageBreak/>
+        <w:t>Remove city</w:t>
+      </w:r>
+    </w:p>
+    <w:p>
+      <w:pPr>
+        <w:rPr>
+          <w:rFonts w:ascii="Arial Black" w:hAnsi="Arial Black" w:cs="Times New Roman"/>
+          <w:u w:val="single"/>
+        </w:rPr>
+      </w:pPr>
+      <w:r>
+        <w:rPr>
+          <w:rFonts w:ascii="Arial Black" w:hAnsi="Arial Black" w:cs="Times New Roman"/>
+          <w:noProof/>
+          <w:u w:val="single"/>
+        </w:rPr>
+        <w:drawing>
+          <wp:inline distT="0" distB="0" distL="0" distR="0" wp14:anchorId="03A54CFE" wp14:editId="4BB119BC">
+            <wp:extent cx="2682240" cy="2023264"/>
+            <wp:effectExtent l="0" t="0" r="3810" b="0"/>
+            <wp:docPr id="312768340" name="Picture 6"/>
+            <wp:cNvGraphicFramePr>
+              <a:graphicFrameLocks xmlns:a="http://schemas.openxmlformats.org/drawingml/2006/main" noChangeAspect="1"/>
+            </wp:cNvGraphicFramePr>
+            <a:graphic xmlns:a="http://schemas.openxmlformats.org/drawingml/2006/main">
+              <a:graphicData uri="http://schemas.openxmlformats.org/drawingml/2006/picture">
+                <pic:pic xmlns:pic="http://schemas.openxmlformats.org/drawingml/2006/picture">
+                  <pic:nvPicPr>
+                    <pic:cNvPr id="0" name="Picture 6"/>
+                    <pic:cNvPicPr>
+                      <a:picLocks noChangeAspect="1" noChangeArrowheads="1"/>
+                    </pic:cNvPicPr>
+                  </pic:nvPicPr>
+                  <pic:blipFill>
+                    <a:blip r:embed="rId13">
+                      <a:extLst>
+                        <a:ext uri="{28A0092B-C50C-407E-A947-70E740481C1C}">
+                          <a14:useLocalDpi xmlns:a14="http://schemas.microsoft.com/office/drawing/2010/main" val="0"/>
+                        </a:ext>
+                      </a:extLst>
+                    </a:blip>
+                    <a:srcRect/>
+                    <a:stretch>
+                      <a:fillRect/>
+                    </a:stretch>
+                  </pic:blipFill>
+                  <pic:spPr bwMode="auto">
+                    <a:xfrm>
+                      <a:off x="0" y="0"/>
+                      <a:ext cx="2689581" cy="2028801"/>
+                    </a:xfrm>
+                    <a:prstGeom prst="rect">
+                      <a:avLst/>
+                    </a:prstGeom>
+                    <a:noFill/>
+                    <a:ln>
+                      <a:noFill/>
+                    </a:ln>
+                  </pic:spPr>
+                </pic:pic>
+              </a:graphicData>
+            </a:graphic>
+          </wp:inline>
+        </w:drawing>
+      </w:r>
+    </w:p>
+    <w:p>
+      <w:pPr>
+        <w:rPr>
+          <w:rFonts w:asciiTheme="majorBidi" w:hAnsiTheme="majorBidi" w:cstheme="majorBidi"/>
+          <w:u w:val="single"/>
+        </w:rPr>
+      </w:pPr>
+      <w:r>
+        <w:rPr>
+          <w:rFonts w:asciiTheme="majorBidi" w:hAnsiTheme="majorBidi" w:cstheme="majorBidi"/>
+          <w:u w:val="single"/>
+        </w:rPr>
+        <w:t>List all cities</w:t>
+      </w:r>
+    </w:p>
+    <w:p>
+      <w:pPr>
+        <w:rPr>
+          <w:rFonts w:asciiTheme="majorBidi" w:hAnsiTheme="majorBidi" w:cstheme="majorBidi"/>
+          <w:u w:val="single"/>
+        </w:rPr>
+      </w:pPr>
+      <w:r>
+        <w:rPr>
+          <w:rFonts w:asciiTheme="majorBidi" w:hAnsiTheme="majorBidi" w:cstheme="majorBidi"/>
+          <w:noProof/>
+          <w:u w:val="single"/>
+        </w:rPr>
+        <w:drawing>
+          <wp:inline distT="0" distB="0" distL="0" distR="0" wp14:anchorId="06354822" wp14:editId="34787063">
+            <wp:extent cx="2397211" cy="1828800"/>
+            <wp:effectExtent l="0" t="0" r="3175" b="0"/>
+            <wp:docPr id="381149854" name="Picture 7"/>
+            <wp:cNvGraphicFramePr>
+              <a:graphicFrameLocks xmlns:a="http://schemas.openxmlformats.org/drawingml/2006/main" noChangeAspect="1"/>
+            </wp:cNvGraphicFramePr>
+            <a:graphic xmlns:a="http://schemas.openxmlformats.org/drawingml/2006/main">
+              <a:graphicData uri="http://schemas.openxmlformats.org/drawingml/2006/picture">
+                <pic:pic xmlns:pic="http://schemas.openxmlformats.org/drawingml/2006/picture">
+                  <pic:nvPicPr>
+                    <pic:cNvPr id="0" name="Picture 7"/>
+                    <pic:cNvPicPr>
+                      <a:picLocks noChangeAspect="1" noChangeArrowheads="1"/>
+                    </pic:cNvPicPr>
+                  </pic:nvPicPr>
+                  <pic:blipFill>
+                    <a:blip r:embed="rId14">
+                      <a:extLst>
+                        <a:ext uri="{28A0092B-C50C-407E-A947-70E740481C1C}">
+                          <a14:useLocalDpi xmlns:a14="http://schemas.microsoft.com/office/drawing/2010/main" val="0"/>
+                        </a:ext>
+                      </a:extLst>
+                    </a:blip>
+                    <a:srcRect/>
+                    <a:stretch>
+                      <a:fillRect/>
+                    </a:stretch>
+                  </pic:blipFill>
+                  <pic:spPr bwMode="auto">
+                    <a:xfrm>
+                      <a:off x="0" y="0"/>
+                      <a:ext cx="2400285" cy="1831145"/>
+                    </a:xfrm>
+                    <a:prstGeom prst="rect">
+                      <a:avLst/>
+                    </a:prstGeom>
+                    <a:noFill/>
+                    <a:ln>
+                      <a:noFill/>
+                    </a:ln>
+                  </pic:spPr>
+                </pic:pic>
+              </a:graphicData>
+            </a:graphic>
+          </wp:inline>
+        </w:drawing>
+      </w:r>
+    </w:p>
+    <w:p>
+      <w:pPr>
+        <w:rPr>
+          <w:rFonts w:asciiTheme="majorBidi" w:hAnsiTheme="majorBidi" w:cstheme="majorBidi"/>
+          <w:u w:val="single"/>
+        </w:rPr>
+      </w:pPr>
+    </w:p>
+    <w:p>
+      <w:pPr>
+        <w:rPr>
+          <w:rFonts w:asciiTheme="majorBidi" w:hAnsiTheme="majorBidi" w:cstheme="majorBidi"/>
+          <w:u w:val="single"/>
+        </w:rPr>
+      </w:pPr>
+    </w:p>
+    <w:p>
+      <w:pPr>
+        <w:rPr>
+          <w:rFonts w:ascii="Arial Black" w:hAnsi="Arial Black" w:cstheme="majorBidi"/>
+          <w:u w:val="single"/>
+        </w:rPr>
+      </w:pPr>
+      <w:r>
+        <w:rPr>
+          <w:rFonts w:ascii="Arial Black" w:hAnsi="Arial Black" w:cstheme="majorBidi"/>
+          <w:u w:val="single"/>
+        </w:rPr>
+        <w:t>3.Manage distance</w:t>
+      </w:r>
+    </w:p>
+    <w:p>
+      <w:pPr>
+        <w:rPr>
+          <w:rFonts w:ascii="Arial Black" w:hAnsi="Arial Black" w:cstheme="majorBidi"/>
+          <w:u w:val="single"/>
+        </w:rPr>
+      </w:pPr>
+      <w:r>
+        <w:rPr>
+          <w:rFonts w:ascii="Arial Black" w:hAnsi="Arial Black" w:cstheme="majorBidi"/>
+          <w:noProof/>
+          <w:u w:val="single"/>
+        </w:rPr>
+        <w:drawing>
+          <wp:inline distT="0" distB="0" distL="0" distR="0" wp14:anchorId="4AFE07ED" wp14:editId="6F90B650">
+            <wp:extent cx="3988276" cy="1973580"/>
+            <wp:effectExtent l="0" t="0" r="0" b="7620"/>
+            <wp:docPr id="35641602" name="Picture 8"/>
+            <wp:cNvGraphicFramePr>
+              <a:graphicFrameLocks xmlns:a="http://schemas.openxmlformats.org/drawingml/2006/main" noChangeAspect="1"/>
+            </wp:cNvGraphicFramePr>
+            <a:graphic xmlns:a="http://schemas.openxmlformats.org/drawingml/2006/main">
+              <a:graphicData uri="http://schemas.openxmlformats.org/drawingml/2006/picture">
+                <pic:pic xmlns:pic="http://schemas.openxmlformats.org/drawingml/2006/picture">
+                  <pic:nvPicPr>
+                    <pic:cNvPr id="0" name="Picture 8"/>
+                    <pic:cNvPicPr>
+                      <a:picLocks noChangeAspect="1" noChangeArrowheads="1"/>
+                    </pic:cNvPicPr>
+                  </pic:nvPicPr>
+                  <pic:blipFill>
+                    <a:blip r:embed="rId15">
+                      <a:extLst>
+                        <a:ext uri="{28A0092B-C50C-407E-A947-70E740481C1C}">
+                          <a14:useLocalDpi xmlns:a14="http://schemas.microsoft.com/office/drawing/2010/main" val="0"/>
+                        </a:ext>
+                      </a:extLst>
+                    </a:blip>
+                    <a:srcRect/>
+                    <a:stretch>
+                      <a:fillRect/>
+                    </a:stretch>
+                  </pic:blipFill>
+                  <pic:spPr bwMode="auto">
+                    <a:xfrm>
+                      <a:off x="0" y="0"/>
+                      <a:ext cx="3994697" cy="1976757"/>
+                    </a:xfrm>
+                    <a:prstGeom prst="rect">
+                      <a:avLst/>
+                    </a:prstGeom>
+                    <a:noFill/>
+                    <a:ln>
+                      <a:noFill/>
+                    </a:ln>
+                  </pic:spPr>
+                </pic:pic>
+              </a:graphicData>
+            </a:graphic>
+          </wp:inline>
+        </w:drawing>
+      </w:r>
+    </w:p>
+    <w:p>
+      <w:pPr>
+        <w:rPr>
+          <w:rFonts w:ascii="Arial Black" w:hAnsi="Arial Black" w:cstheme="majorBidi"/>
+          <w:u w:val="single"/>
+        </w:rPr>
+      </w:pPr>
+    </w:p>
+    <w:p>
+      <w:pPr>
+        <w:rPr>
+          <w:rFonts w:ascii="Arial Black" w:hAnsi="Arial Black" w:cstheme="majorBidi"/>
+          <w:u w:val="single"/>
+        </w:rPr>
+      </w:pPr>
+      <w:r>
+        <w:rPr>
+          <w:rFonts w:ascii="Arial Black" w:hAnsi="Arial Black" w:cstheme="majorBidi"/>
+          <w:u w:val="single"/>
+        </w:rPr>
+        <w:lastRenderedPageBreak/>
+        <w:t>4.View distance table</w:t>
+      </w:r>
+    </w:p>
+    <w:p>
+      <w:pPr>
+        <w:rPr>
+          <w:rFonts w:ascii="Arial Black" w:hAnsi="Arial Black" w:cstheme="majorBidi"/>
+          <w:u w:val="single"/>
+        </w:rPr>
+      </w:pPr>
+      <w:r>
+        <w:rPr>
+          <w:rFonts w:ascii="Arial Black" w:hAnsi="Arial Black" w:cstheme="majorBidi"/>
+          <w:noProof/>
+          <w:u w:val="single"/>
+        </w:rPr>
+        <w:drawing>
+          <wp:inline distT="0" distB="0" distL="0" distR="0" wp14:anchorId="0A9FE95E" wp14:editId="735BC548">
+            <wp:extent cx="5775960" cy="1695763"/>
+            <wp:effectExtent l="0" t="0" r="0" b="0"/>
+            <wp:docPr id="170761618" name="Picture 9"/>
+            <wp:cNvGraphicFramePr>
+              <a:graphicFrameLocks xmlns:a="http://schemas.openxmlformats.org/drawingml/2006/main" noChangeAspect="1"/>
+            </wp:cNvGraphicFramePr>
+            <a:graphic xmlns:a="http://schemas.openxmlformats.org/drawingml/2006/main">
+              <a:graphicData uri="http://schemas.openxmlformats.org/drawingml/2006/picture">
+                <pic:pic xmlns:pic="http://schemas.openxmlformats.org/drawingml/2006/picture">
+                  <pic:nvPicPr>
+                    <pic:cNvPr id="0" name="Picture 9"/>
+                    <pic:cNvPicPr>
+                      <a:picLocks noChangeAspect="1" noChangeArrowheads="1"/>
+                    </pic:cNvPicPr>
+                  </pic:nvPicPr>
+                  <pic:blipFill>
+                    <a:blip r:embed="rId16">
+                      <a:extLst>
+                        <a:ext uri="{28A0092B-C50C-407E-A947-70E740481C1C}">
+                          <a14:useLocalDpi xmlns:a14="http://schemas.microsoft.com/office/drawing/2010/main" val="0"/>
+                        </a:ext>
+                      </a:extLst>
+                    </a:blip>
+                    <a:srcRect/>
+                    <a:stretch>
+                      <a:fillRect/>
+                    </a:stretch>
+                  </pic:blipFill>
+                  <pic:spPr bwMode="auto">
+                    <a:xfrm>
+                      <a:off x="0" y="0"/>
+                      <a:ext cx="5780910" cy="1697216"/>
+                    </a:xfrm>
+                    <a:prstGeom prst="rect">
+                      <a:avLst/>
+                    </a:prstGeom>
+                    <a:noFill/>
+                    <a:ln>
+                      <a:noFill/>
+                    </a:ln>
+                  </pic:spPr>
+                </pic:pic>
+              </a:graphicData>
+            </a:graphic>
+          </wp:inline>
+        </w:drawing>
+      </w:r>
+    </w:p>
+    <w:p>
+      <w:pPr>
+        <w:rPr>
+          <w:rFonts w:ascii="Arial Black" w:hAnsi="Arial Black" w:cstheme="majorBidi"/>
+          <w:u w:val="single"/>
+        </w:rPr>
+      </w:pPr>
+      <w:r>
+        <w:rPr>
+          <w:rFonts w:ascii="Arial Black" w:hAnsi="Arial Black" w:cstheme="majorBidi"/>
+          <w:u w:val="single"/>
+        </w:rPr>
+        <w:t>5.New delivery request</w:t>
+      </w:r>
+    </w:p>
+    <w:p>
+      <w:pPr>
+        <w:rPr>
+          <w:rFonts w:ascii="Arial Black" w:hAnsi="Arial Black" w:cstheme="majorBidi"/>
+          <w:u w:val="single"/>
+        </w:rPr>
+      </w:pPr>
+      <w:r>
+        <w:rPr>
+          <w:rFonts w:ascii="Arial Black" w:hAnsi="Arial Black" w:cstheme="majorBidi"/>
+          <w:noProof/>
+          <w:u w:val="single"/>
+        </w:rPr>
+        <w:drawing>
+          <wp:inline distT="0" distB="0" distL="0" distR="0" wp14:anchorId="46EA3ACE" wp14:editId="1F747766">
+            <wp:extent cx="4785360" cy="5079845"/>
+            <wp:effectExtent l="0" t="0" r="0" b="6985"/>
+            <wp:docPr id="1286715386" name="Picture 10"/>
+            <wp:cNvGraphicFramePr>
+              <a:graphicFrameLocks xmlns:a="http://schemas.openxmlformats.org/drawingml/2006/main" noChangeAspect="1"/>
+            </wp:cNvGraphicFramePr>
+            <a:graphic xmlns:a="http://schemas.openxmlformats.org/drawingml/2006/main">
+              <a:graphicData uri="http://schemas.openxmlformats.org/drawingml/2006/picture">
+                <pic:pic xmlns:pic="http://schemas.openxmlformats.org/drawingml/2006/picture">
+                  <pic:nvPicPr>
+                    <pic:cNvPr id="0" name="Picture 10"/>
+                    <pic:cNvPicPr>
+                      <a:picLocks noChangeAspect="1" noChangeArrowheads="1"/>
+                    </pic:cNvPicPr>
+                  </pic:nvPicPr>
+                  <pic:blipFill>
+                    <a:blip r:embed="rId17">
+                      <a:extLst>
+                        <a:ext uri="{28A0092B-C50C-407E-A947-70E740481C1C}">
+                          <a14:useLocalDpi xmlns:a14="http://schemas.microsoft.com/office/drawing/2010/main" val="0"/>
+                        </a:ext>
+                      </a:extLst>
+                    </a:blip>
+                    <a:srcRect/>
+                    <a:stretch>
+                      <a:fillRect/>
+                    </a:stretch>
+                  </pic:blipFill>
+                  <pic:spPr bwMode="auto">
+                    <a:xfrm>
+                      <a:off x="0" y="0"/>
+                      <a:ext cx="4799004" cy="5094328"/>
+                    </a:xfrm>
+                    <a:prstGeom prst="rect">
+                      <a:avLst/>
+                    </a:prstGeom>
+                    <a:noFill/>
+                    <a:ln>
+                      <a:noFill/>
+                    </a:ln>
+                  </pic:spPr>
+                </pic:pic>
+              </a:graphicData>
+            </a:graphic>
+          </wp:inline>
+        </w:drawing>
+      </w:r>
+    </w:p>
+    <w:p>
+      <w:pPr>
+        <w:rPr>
+          <w:rFonts w:ascii="Arial Black" w:hAnsi="Arial Black" w:cstheme="majorBidi"/>
+          <w:u w:val="single"/>
+        </w:rPr>
+      </w:pPr>
+    </w:p>
+    <w:p>
+      <w:pPr>
+        <w:rPr>
+          <w:rFonts w:ascii="Arial Black" w:hAnsi="Arial Black" w:cstheme="majorBidi"/>
+          <w:u w:val="single"/>
+        </w:rPr>
+      </w:pPr>
+      <w:r>
+        <w:rPr>
+          <w:rFonts w:ascii="Arial Black" w:hAnsi="Arial Black" w:cstheme="majorBidi"/>
+          <w:u w:val="single"/>
+        </w:rPr>
+        <w:lastRenderedPageBreak/>
+        <w:t>6.View reports</w:t>
+      </w:r>
+    </w:p>
+    <w:p>
+      <w:pPr>
+        <w:rPr>
+          <w:rFonts w:ascii="Arial Black" w:hAnsi="Arial Black" w:cstheme="majorBidi"/>
+          <w:u w:val="single"/>
+        </w:rPr>
+      </w:pPr>
+      <w:r>
+        <w:rPr>
+          <w:rFonts w:ascii="Arial Black" w:hAnsi="Arial Black" w:cstheme="majorBidi"/>
+          <w:noProof/>
+          <w:u w:val="single"/>
+        </w:rPr>
+        <w:drawing>
+          <wp:inline distT="0" distB="0" distL="0" distR="0" wp14:anchorId="65F4C679" wp14:editId="3A9A4E5F">
+            <wp:extent cx="4672907" cy="2872740"/>
+            <wp:effectExtent l="0" t="0" r="0" b="3810"/>
+            <wp:docPr id="1017722902" name="Picture 11"/>
+            <wp:cNvGraphicFramePr>
+              <a:graphicFrameLocks xmlns:a="http://schemas.openxmlformats.org/drawingml/2006/main" noChangeAspect="1"/>
+            </wp:cNvGraphicFramePr>
+            <a:graphic xmlns:a="http://schemas.openxmlformats.org/drawingml/2006/main">
+              <a:graphicData uri="http://schemas.openxmlformats.org/drawingml/2006/picture">
+                <pic:pic xmlns:pic="http://schemas.openxmlformats.org/drawingml/2006/picture">
+                  <pic:nvPicPr>
+                    <pic:cNvPr id="0" name="Picture 11"/>
+                    <pic:cNvPicPr>
+                      <a:picLocks noChangeAspect="1" noChangeArrowheads="1"/>
+                    </pic:cNvPicPr>
+                  </pic:nvPicPr>
+                  <pic:blipFill>
+                    <a:blip r:embed="rId18">
+                      <a:extLst>
+                        <a:ext uri="{28A0092B-C50C-407E-A947-70E740481C1C}">
+                          <a14:useLocalDpi xmlns:a14="http://schemas.microsoft.com/office/drawing/2010/main" val="0"/>
+                        </a:ext>
+                      </a:extLst>
+                    </a:blip>
+                    <a:srcRect/>
+                    <a:stretch>
+                      <a:fillRect/>
+                    </a:stretch>
+                  </pic:blipFill>
+                  <pic:spPr bwMode="auto">
+                    <a:xfrm>
+                      <a:off x="0" y="0"/>
+                      <a:ext cx="4681837" cy="2878230"/>
+                    </a:xfrm>
+                    <a:prstGeom prst="rect">
+                      <a:avLst/>
+                    </a:prstGeom>
+                    <a:noFill/>
+                    <a:ln>
+                      <a:noFill/>
+                    </a:ln>
+                  </pic:spPr>
+                </pic:pic>
+              </a:graphicData>
+            </a:graphic>
+          </wp:inline>
+        </w:drawing>
+      </w:r>
+    </w:p>
+    <w:p>
+      <w:pPr>
+        <w:rPr>
+          <w:rFonts w:ascii="Arial Black" w:hAnsi="Arial Black" w:cstheme="majorBidi"/>
+          <w:u w:val="single"/>
+        </w:rPr>
+      </w:pPr>
+    </w:p>
+    <w:p>
+      <w:pPr>
+        <w:rPr>
+          <w:rFonts w:ascii="Arial Black" w:hAnsi="Arial Black" w:cstheme="majorBidi"/>
+          <w:u w:val="single"/>
+        </w:rPr>
+      </w:pPr>
+      <w:r>
+        <w:rPr>
+          <w:rFonts w:ascii="Arial Black" w:hAnsi="Arial Black" w:cstheme="majorBidi"/>
+          <w:u w:val="single"/>
+        </w:rPr>
+        <w:t>7.Save data</w:t>
+      </w:r>
+    </w:p>
+    <w:p>
+      <w:pPr>
+        <w:rPr>
+          <w:rFonts w:ascii="Arial Black" w:hAnsi="Arial Black" w:cstheme="majorBidi"/>
+          <w:u w:val="single"/>
+        </w:rPr>
+      </w:pPr>
+      <w:r>
+        <w:rPr>
+          <w:rFonts w:ascii="Arial Black" w:hAnsi="Arial Black" w:cstheme="majorBidi"/>
+          <w:noProof/>
+          <w:u w:val="single"/>
+        </w:rPr>
+        <w:drawing>
+          <wp:inline distT="0" distB="0" distL="0" distR="0" wp14:anchorId="35A2DDB8" wp14:editId="12DC6E37">
+            <wp:extent cx="4495800" cy="1165860"/>
+            <wp:effectExtent l="0" t="0" r="0" b="0"/>
+            <wp:docPr id="905718894" name="Picture 12"/>
+            <wp:cNvGraphicFramePr>
+              <a:graphicFrameLocks xmlns:a="http://schemas.openxmlformats.org/drawingml/2006/main" noChangeAspect="1"/>
+            </wp:cNvGraphicFramePr>
+            <a:graphic xmlns:a="http://schemas.openxmlformats.org/drawingml/2006/main">
+              <a:graphicData uri="http://schemas.openxmlformats.org/drawingml/2006/picture">
+                <pic:pic xmlns:pic="http://schemas.openxmlformats.org/drawingml/2006/picture">
+                  <pic:nvPicPr>
+                    <pic:cNvPr id="0" name="Picture 12"/>
+                    <pic:cNvPicPr>
+                      <a:picLocks noChangeAspect="1" noChangeArrowheads="1"/>
+                    </pic:cNvPicPr>
+                  </pic:nvPicPr>
+                  <pic:blipFill>
+                    <a:blip r:embed="rId19">
+                      <a:extLst>
+                        <a:ext uri="{28A0092B-C50C-407E-A947-70E740481C1C}">
+                          <a14:useLocalDpi xmlns:a14="http://schemas.microsoft.com/office/drawing/2010/main" val="0"/>
+                        </a:ext>
+                      </a:extLst>
+                    </a:blip>
+                    <a:srcRect/>
+                    <a:stretch>
+                      <a:fillRect/>
+                    </a:stretch>
+                  </pic:blipFill>
+                  <pic:spPr bwMode="auto">
+                    <a:xfrm>
+                      <a:off x="0" y="0"/>
+                      <a:ext cx="4495800" cy="1165860"/>
+                    </a:xfrm>
+                    <a:prstGeom prst="rect">
+                      <a:avLst/>
+                    </a:prstGeom>
+                    <a:noFill/>
+                    <a:ln>
+                      <a:noFill/>
+                    </a:ln>
+                  </pic:spPr>
+                </pic:pic>
+              </a:graphicData>
+            </a:graphic>
+          </wp:inline>
+        </w:drawing>
+      </w:r>
+    </w:p>
+    <w:p>
+      <w:pPr>
+        <w:rPr>
+          <w:rFonts w:ascii="Arial Black" w:hAnsi="Arial Black" w:cstheme="majorBidi"/>
+          <w:u w:val="single"/>
+        </w:rPr>
+      </w:pPr>
+      <w:r>
+        <w:rPr>
+          <w:rFonts w:ascii="Arial Black" w:hAnsi="Arial Black" w:cstheme="majorBidi"/>
+          <w:u w:val="single"/>
+        </w:rPr>
+        <w:t>8.Exit</w:t>
+      </w:r>
+    </w:p>
+    <w:p>
+      <w:pPr>
+        <w:rPr>
+          <w:rFonts w:ascii="Arial Black" w:hAnsi="Arial Black" w:cstheme="majorBidi"/>
+          <w:u w:val="single"/>
+        </w:rPr>
+      </w:pPr>
+      <w:r>
+        <w:rPr>
+          <w:rFonts w:ascii="Arial Black" w:hAnsi="Arial Black" w:cstheme="majorBidi"/>
+          <w:noProof/>
+          <w:u w:val="single"/>
+        </w:rPr>
+        <w:drawing>
+          <wp:inline distT="0" distB="0" distL="0" distR="0" wp14:anchorId="5F5BDC9F" wp14:editId="5DD247CC">
+            <wp:extent cx="3710940" cy="2062692"/>
+            <wp:effectExtent l="0" t="0" r="3810" b="0"/>
+            <wp:docPr id="907161729" name="Picture 13"/>
+            <wp:cNvGraphicFramePr>
+              <a:graphicFrameLocks xmlns:a="http://schemas.openxmlformats.org/drawingml/2006/main" noChangeAspect="1"/>
+            </wp:cNvGraphicFramePr>
+            <a:graphic xmlns:a="http://schemas.openxmlformats.org/drawingml/2006/main">
+              <a:graphicData uri="http://schemas.openxmlformats.org/drawingml/2006/picture">
+                <pic:pic xmlns:pic="http://schemas.openxmlformats.org/drawingml/2006/picture">
+                  <pic:nvPicPr>
+                    <pic:cNvPr id="0" name="Picture 13"/>
+                    <pic:cNvPicPr>
+                      <a:picLocks noChangeAspect="1" noChangeArrowheads="1"/>
+                    </pic:cNvPicPr>
+                  </pic:nvPicPr>
+                  <pic:blipFill>
+                    <a:blip r:embed="rId20">
+                      <a:extLst>
+                        <a:ext uri="{28A0092B-C50C-407E-A947-70E740481C1C}">
+                          <a14:useLocalDpi xmlns:a14="http://schemas.microsoft.com/office/drawing/2010/main" val="0"/>
+                        </a:ext>
+                      </a:extLst>
+                    </a:blip>
+                    <a:srcRect/>
+                    <a:stretch>
+                      <a:fillRect/>
+                    </a:stretch>
+                  </pic:blipFill>
+                  <pic:spPr bwMode="auto">
+                    <a:xfrm>
+                      <a:off x="0" y="0"/>
+                      <a:ext cx="3717779" cy="2066493"/>
+                    </a:xfrm>
+                    <a:prstGeom prst="rect">
+                      <a:avLst/>
+                    </a:prstGeom>
+                    <a:noFill/>
+                    <a:ln>
+                      <a:noFill/>
+                    </a:ln>
+                  </pic:spPr>
+                </pic:pic>
+              </a:graphicData>
+            </a:graphic>
+          </wp:inline>
+        </w:drawing>
       </w:r>
     </w:p>
     <w:sectPr>

</xml_diff>

<commit_message>
LInk added to the report
</commit_message>
<xml_diff>
--- a/LM SYSTEM Report.docx
+++ b/LM SYSTEM Report.docx
@@ -100,15 +100,6 @@
     <w:p>
       <w:pPr>
         <w:rPr>
-          <w:sz w:val="72"/>
-          <w:szCs w:val="72"/>
-          <w:u w:val="single"/>
-        </w:rPr>
-      </w:pPr>
-    </w:p>
-    <w:p>
-      <w:pPr>
-        <w:rPr>
           <w:sz w:val="36"/>
           <w:szCs w:val="36"/>
         </w:rPr>
@@ -118,52 +109,73 @@
           <w:sz w:val="36"/>
           <w:szCs w:val="36"/>
         </w:rPr>
-        <w:t xml:space="preserve">                                             </w:t>
-      </w:r>
-    </w:p>
-    <w:p>
-      <w:pPr>
+        <w:t xml:space="preserve"> </w:t>
+      </w:r>
+    </w:p>
+    <w:p>
+      <w:pPr>
+        <w:rPr>
+          <w:sz w:val="32"/>
+          <w:szCs w:val="32"/>
+        </w:rPr>
+      </w:pPr>
+      <w:r>
         <w:rPr>
           <w:sz w:val="36"/>
           <w:szCs w:val="36"/>
         </w:rPr>
-      </w:pPr>
-      <w:r>
-        <w:rPr>
-          <w:sz w:val="36"/>
-          <w:szCs w:val="36"/>
-        </w:rPr>
-        <w:t xml:space="preserve">                                                  Name   </w:t>
+        <w:t xml:space="preserve"> </w:t>
+      </w:r>
+      <w:r>
+        <w:rPr>
+          <w:sz w:val="32"/>
+          <w:szCs w:val="32"/>
+        </w:rPr>
+        <w:t xml:space="preserve">Name </w:t>
+      </w:r>
+      <w:r>
+        <w:rPr>
+          <w:sz w:val="32"/>
+          <w:szCs w:val="32"/>
+        </w:rPr>
+        <w:t xml:space="preserve">         </w:t>
+      </w:r>
+      <w:r>
+        <w:rPr>
+          <w:sz w:val="32"/>
+          <w:szCs w:val="32"/>
+        </w:rPr>
+        <w:t xml:space="preserve">  </w:t>
       </w:r>
       <w:proofErr w:type="gramStart"/>
       <w:r>
         <w:rPr>
-          <w:sz w:val="36"/>
-          <w:szCs w:val="36"/>
+          <w:sz w:val="32"/>
+          <w:szCs w:val="32"/>
         </w:rPr>
         <w:t xml:space="preserve">  :</w:t>
       </w:r>
       <w:proofErr w:type="gramEnd"/>
       <w:r>
         <w:rPr>
-          <w:sz w:val="36"/>
-          <w:szCs w:val="36"/>
+          <w:sz w:val="32"/>
+          <w:szCs w:val="32"/>
         </w:rPr>
         <w:t xml:space="preserve">       </w:t>
       </w:r>
       <w:proofErr w:type="spellStart"/>
       <w:r>
         <w:rPr>
-          <w:sz w:val="36"/>
-          <w:szCs w:val="36"/>
+          <w:sz w:val="32"/>
+          <w:szCs w:val="32"/>
         </w:rPr>
         <w:t>K.T.A.T.</w:t>
       </w:r>
       <w:proofErr w:type="gramStart"/>
       <w:r>
         <w:rPr>
-          <w:sz w:val="36"/>
-          <w:szCs w:val="36"/>
+          <w:sz w:val="32"/>
+          <w:szCs w:val="32"/>
         </w:rPr>
         <w:t>N.Kasthuriratne</w:t>
       </w:r>
@@ -173,32 +185,84 @@
     <w:p>
       <w:pPr>
         <w:rPr>
-          <w:sz w:val="36"/>
-          <w:szCs w:val="36"/>
-        </w:rPr>
-      </w:pPr>
-      <w:r>
-        <w:rPr>
-          <w:sz w:val="36"/>
-          <w:szCs w:val="36"/>
-        </w:rPr>
-        <w:t xml:space="preserve">                                                  Index    </w:t>
+          <w:sz w:val="32"/>
+          <w:szCs w:val="32"/>
+        </w:rPr>
+      </w:pPr>
+      <w:r>
+        <w:rPr>
+          <w:sz w:val="32"/>
+          <w:szCs w:val="32"/>
+        </w:rPr>
+        <w:t xml:space="preserve"> Index </w:t>
+      </w:r>
+      <w:r>
+        <w:rPr>
+          <w:sz w:val="32"/>
+          <w:szCs w:val="32"/>
+        </w:rPr>
+        <w:t xml:space="preserve">           </w:t>
+      </w:r>
+      <w:r>
+        <w:rPr>
+          <w:sz w:val="32"/>
+          <w:szCs w:val="32"/>
+        </w:rPr>
+        <w:t xml:space="preserve"> </w:t>
       </w:r>
       <w:proofErr w:type="gramStart"/>
       <w:r>
         <w:rPr>
-          <w:sz w:val="36"/>
-          <w:szCs w:val="36"/>
+          <w:sz w:val="32"/>
+          <w:szCs w:val="32"/>
         </w:rPr>
         <w:t xml:space="preserve">  :</w:t>
       </w:r>
       <w:proofErr w:type="gramEnd"/>
       <w:r>
         <w:rPr>
-          <w:sz w:val="36"/>
-          <w:szCs w:val="36"/>
+          <w:sz w:val="32"/>
+          <w:szCs w:val="32"/>
         </w:rPr>
         <w:t xml:space="preserve">       As20240635</w:t>
+      </w:r>
+    </w:p>
+    <w:p>
+      <w:pPr>
+        <w:rPr>
+          <w:sz w:val="32"/>
+          <w:szCs w:val="32"/>
+        </w:rPr>
+      </w:pPr>
+      <w:r>
+        <w:rPr>
+          <w:sz w:val="32"/>
+          <w:szCs w:val="32"/>
+        </w:rPr>
+        <w:t xml:space="preserve"> Git hub link   </w:t>
+      </w:r>
+      <w:proofErr w:type="gramStart"/>
+      <w:r>
+        <w:rPr>
+          <w:sz w:val="32"/>
+          <w:szCs w:val="32"/>
+        </w:rPr>
+        <w:t xml:space="preserve">  :</w:t>
+      </w:r>
+      <w:proofErr w:type="gramEnd"/>
+      <w:r>
+        <w:rPr>
+          <w:sz w:val="32"/>
+          <w:szCs w:val="32"/>
+        </w:rPr>
+        <w:t xml:space="preserve">     </w:t>
+      </w:r>
+      <w:r>
+        <w:rPr>
+          <w:sz w:val="32"/>
+          <w:szCs w:val="32"/>
+        </w:rPr>
+        <w:t>https://github.com/Thumila0525/LM-SYSTEM.git</w:t>
       </w:r>
     </w:p>
     <w:p>

</xml_diff>